<commit_message>
Ghosts in the machine progress
</commit_message>
<xml_diff>
--- a/public/data/_work-in-progress/ghosts-in-the-machine/ghosts-in-the-machine.docx
+++ b/public/data/_work-in-progress/ghosts-in-the-machine/ghosts-in-the-machine.docx
@@ -4,48 +4,195 @@
   <w:body>
     <w:p>
       <w:pPr>
+        <w:pStyle w:val="Quote"/>
+        <w:ind w:right="432"/>
+        <w:jc w:val="both"/>
+      </w:pPr>
+      <w:r>
+        <w:t>“</w:t>
+      </w:r>
+      <w:r>
+        <w:t xml:space="preserve">The study of </w:t>
+      </w:r>
+      <w:r>
+        <w:rPr>
+          <w:rStyle w:val="Strong"/>
+        </w:rPr>
+        <w:t>Spirits</w:t>
+      </w:r>
+      <w:r>
+        <w:t xml:space="preserve"> has never been an easy task, you understand</w:t>
+      </w:r>
+      <w:r>
+        <w:t>.</w:t>
+      </w:r>
+      <w:r>
+        <w:t xml:space="preserve"> Even the gentle ones </w:t>
+      </w:r>
+      <w:r>
+        <w:t>can turn on you, becoming feral ghosts.</w:t>
+      </w:r>
+      <w:r>
+        <w:t xml:space="preserve"> It’s in the city’s interest to limit dangerous haunts and a </w:t>
+      </w:r>
+      <w:r>
+        <w:t xml:space="preserve">reliable </w:t>
+      </w:r>
+      <w:r>
+        <w:t xml:space="preserve">solution to our ghost problem is sure to </w:t>
+      </w:r>
+      <w:r>
+        <w:t xml:space="preserve">earn </w:t>
+      </w:r>
+      <w:r>
+        <w:t xml:space="preserve">its inventory </w:t>
+      </w:r>
+      <w:r>
+        <w:t>a fortune</w:t>
+      </w:r>
+      <w:r>
+        <w:t>.</w:t>
+      </w:r>
+      <w:r>
+        <w:t>”</w:t>
+      </w:r>
+    </w:p>
+    <w:p>
+      <w:pPr>
         <w:pStyle w:val="ParagraphNormal"/>
         <w:jc w:val="both"/>
       </w:pPr>
       <w:r>
-        <w:t xml:space="preserve">Lorem ipsum dolor sit amet, </w:t>
+        <w:t xml:space="preserve">Alister Crowley </w:t>
       </w:r>
       <w:r>
         <w:rPr>
-          <w:rStyle w:val="Strong"/>
+          <w:i/>
+          <w:iCs/>
+          <w:vertAlign w:val="subscript"/>
         </w:rPr>
-        <w:t>consectetur adipiscing</w:t>
-      </w:r>
-      <w:r>
-        <w:t xml:space="preserve"> elit, sed do eiusmod tempor incididunt ut labore et dolore magna aliqua. Aliquet porttitor lacus luctus accumsan tortor posuere ac ut consequat. At tempor commodo ullamcorper a lacus.</w:t>
+        <w:t>(</w:t>
+      </w:r>
+      <w:r>
+        <w:rPr>
+          <w:i/>
+          <w:iCs/>
+          <w:vertAlign w:val="subscript"/>
+        </w:rPr>
+        <w:t>parapsychologist, dapper</w:t>
+      </w:r>
+      <w:r>
+        <w:rPr>
+          <w:i/>
+          <w:iCs/>
+          <w:vertAlign w:val="subscript"/>
+        </w:rPr>
+        <w:t>)</w:t>
+      </w:r>
+      <w:r>
+        <w:rPr>
+          <w:i/>
+          <w:iCs/>
+          <w:vertAlign w:val="subscript"/>
+        </w:rPr>
+        <w:t xml:space="preserve"> </w:t>
+      </w:r>
+      <w:r>
+        <w:t>lazily</w:t>
+      </w:r>
+      <w:r>
+        <w:t xml:space="preserve"> </w:t>
+      </w:r>
+      <w:r>
+        <w:t>spins a l</w:t>
+      </w:r>
+      <w:r>
+        <w:t>arge key around his finger.</w:t>
+      </w:r>
+      <w:r>
+        <w:t xml:space="preserve"> </w:t>
+      </w:r>
+      <w:r>
+        <w:t xml:space="preserve">His </w:t>
+      </w:r>
+      <w:r>
+        <w:t xml:space="preserve">personal </w:t>
+      </w:r>
+      <w:r>
+        <w:t xml:space="preserve">office is filled with books </w:t>
+      </w:r>
+      <w:r>
+        <w:t xml:space="preserve">and manuscripts </w:t>
+      </w:r>
+      <w:r>
+        <w:t xml:space="preserve">of all sorts, ranging from recent pamphlets to </w:t>
+      </w:r>
+      <w:r>
+        <w:t xml:space="preserve">weathered </w:t>
+      </w:r>
+      <w:r>
+        <w:t>tomes.</w:t>
       </w:r>
     </w:p>
     <w:p>
       <w:pPr>
         <w:pStyle w:val="Quote"/>
+        <w:spacing w:afterLines="0" w:after="200"/>
         <w:jc w:val="both"/>
       </w:pPr>
       <w:r>
-        <w:t xml:space="preserve">“Vulputate eu scelerisque felis imperdiet. Pharetra pharetra massa massa ultricies mi quis hendrerit </w:t>
-      </w:r>
-      <w:r>
-        <w:rPr>
-          <w:rStyle w:val="Strong"/>
-        </w:rPr>
-        <w:t>Dolor Magna</w:t>
-      </w:r>
-      <w:r>
-        <w:t>. Donec ac odio tempor orci dapibus ultrices.”</w:t>
-      </w:r>
-    </w:p>
-    <w:p>
-      <w:pPr>
-        <w:pStyle w:val="ParagraphNormal"/>
-        <w:spacing w:after="200"/>
-        <w:jc w:val="both"/>
-      </w:pPr>
-      <w:r>
-        <w:t>Est placerat in egestas erat imperdiet sed. Nibh praesent tristique magna sit amet purus gravida quis blandit. Cras ornare arcu dui vivamus arcu felis bibendum ut tristique. Pellentesque eu tincidunt tortor aliquam. Felis bibendum ut tristique et egestas quis.</w:t>
+        <w:t>“</w:t>
+      </w:r>
+      <w:r>
+        <w:t xml:space="preserve">I’ll cut to the chase: this key opens an abandoned library in the Deathlands. </w:t>
+      </w:r>
+      <w:r>
+        <w:t>It contains</w:t>
+      </w:r>
+      <w:r>
+        <w:t xml:space="preserve"> a </w:t>
+      </w:r>
+      <w:r>
+        <w:t xml:space="preserve">particular </w:t>
+      </w:r>
+      <w:r>
+        <w:t>grimoire</w:t>
+      </w:r>
+      <w:r>
+        <w:t xml:space="preserve"> </w:t>
+      </w:r>
+      <w:r>
+        <w:t xml:space="preserve">that </w:t>
+      </w:r>
+      <w:r>
+        <w:t>I</w:t>
+      </w:r>
+      <w:r>
+        <w:t xml:space="preserve"> need for my research. I’m willing to pay you </w:t>
+      </w:r>
+      <w:r>
+        <w:t>thrice</w:t>
+      </w:r>
+      <w:r>
+        <w:t xml:space="preserve"> the going scavenger rate to get it for me.</w:t>
+      </w:r>
+      <w:r>
+        <w:t xml:space="preserve"> Be warned, though–the library has long stood empty.</w:t>
+      </w:r>
+      <w:r>
+        <w:t xml:space="preserve"> I don’t know what </w:t>
+      </w:r>
+      <w:r>
+        <w:t>perils</w:t>
+      </w:r>
+      <w:r>
+        <w:t xml:space="preserve"> </w:t>
+      </w:r>
+      <w:r>
+        <w:t>lurk within.</w:t>
+      </w:r>
+      <w:r>
+        <w:t>”</w:t>
       </w:r>
     </w:p>
     <w:tbl>
@@ -125,7 +272,7 @@
               <w:rPr>
                 <w:rStyle w:val="Strong"/>
               </w:rPr>
-              <w:t>Lorem Ispum</w:t>
+              <w:t>Approach</w:t>
             </w:r>
             <w:r>
               <w:rPr>
@@ -137,10 +284,43 @@
               <w:t xml:space="preserve"> </w:t>
             </w:r>
             <w:r>
-              <w:t>Ut sem viverra aliquet eget sit amet. Urna id volutpat lacus laoreet non curabitur gravida.</w:t>
+              <w:t xml:space="preserve">The Benefactor provides you with safe transportation out of Duskvol, </w:t>
             </w:r>
             <w:r>
-              <w:t xml:space="preserve"> Est lorem ipsum dolor sit amet consectetur adipiscing.</w:t>
+              <w:t xml:space="preserve">to the perimeter of the </w:t>
+            </w:r>
+            <w:r>
+              <w:t xml:space="preserve">Lost District where the </w:t>
+            </w:r>
+            <w:r>
+              <w:t>ancient library has sunk into the ground.</w:t>
+            </w:r>
+            <w:r>
+              <w:t xml:space="preserve"> Scavengers </w:t>
+            </w:r>
+            <w:r>
+              <w:t>whisper</w:t>
+            </w:r>
+            <w:r>
+              <w:t xml:space="preserve"> of </w:t>
+            </w:r>
+            <w:r>
+              <w:t>an endless maze of bookshelves</w:t>
+            </w:r>
+            <w:r>
+              <w:t xml:space="preserve"> underground</w:t>
+            </w:r>
+            <w:r>
+              <w:t xml:space="preserve"> and </w:t>
+            </w:r>
+            <w:r>
+              <w:t xml:space="preserve">a </w:t>
+            </w:r>
+            <w:r>
+              <w:t xml:space="preserve">shadowy creature that </w:t>
+            </w:r>
+            <w:r>
+              <w:t>wanders among them.</w:t>
             </w:r>
           </w:p>
           <w:tbl>
@@ -1016,1280 +1196,6 @@
         <w:t>man.</w:t>
       </w:r>
     </w:p>
-    <w:tbl>
-      <w:tblPr>
-        <w:tblW w:w="5000" w:type="pct"/>
-        <w:tblBorders>
-          <w:top w:val="single" w:sz="8" w:space="0" w:color="auto"/>
-          <w:left w:val="single" w:sz="8" w:space="0" w:color="auto"/>
-          <w:bottom w:val="single" w:sz="8" w:space="0" w:color="auto"/>
-          <w:right w:val="single" w:sz="8" w:space="0" w:color="auto"/>
-        </w:tblBorders>
-        <w:tblCellMar>
-          <w:top w:w="15" w:type="dxa"/>
-          <w:left w:w="15" w:type="dxa"/>
-          <w:bottom w:w="15" w:type="dxa"/>
-          <w:right w:w="15" w:type="dxa"/>
-        </w:tblCellMar>
-        <w:tblLook w:val="04A0" w:firstRow="1" w:lastRow="0" w:firstColumn="1" w:lastColumn="0" w:noHBand="0" w:noVBand="1"/>
-      </w:tblPr>
-      <w:tblGrid>
-        <w:gridCol w:w="9244"/>
-      </w:tblGrid>
-      <w:tr>
-        <w:tc>
-          <w:tcPr>
-            <w:tcW w:w="0" w:type="auto"/>
-            <w:shd w:val="clear" w:color="auto" w:fill="000000"/>
-            <w:tcMar>
-              <w:top w:w="86" w:type="dxa"/>
-              <w:left w:w="86" w:type="dxa"/>
-              <w:bottom w:w="86" w:type="dxa"/>
-              <w:right w:w="86" w:type="dxa"/>
-            </w:tcMar>
-            <w:vAlign w:val="center"/>
-            <w:hideMark/>
-          </w:tcPr>
-          <w:p>
-            <w:pPr>
-              <w:pStyle w:val="SectionHeading"/>
-              <w:rPr>
-                <w:rStyle w:val="Strong"/>
-                <w:b/>
-                <w:bCs w:val="0"/>
-                <w:smallCaps/>
-              </w:rPr>
-            </w:pPr>
-            <w:r>
-              <w:t>Word Bank</w:t>
-            </w:r>
-          </w:p>
-        </w:tc>
-      </w:tr>
-      <w:tr>
-        <w:tc>
-          <w:tcPr>
-            <w:tcW w:w="0" w:type="auto"/>
-            <w:tcMar>
-              <w:top w:w="173" w:type="dxa"/>
-              <w:left w:w="173" w:type="dxa"/>
-              <w:bottom w:w="173" w:type="dxa"/>
-              <w:right w:w="173" w:type="dxa"/>
-            </w:tcMar>
-            <w:hideMark/>
-          </w:tcPr>
-          <w:p>
-            <w:pPr>
-              <w:pStyle w:val="NoParagraphNormal"/>
-              <w:jc w:val="both"/>
-            </w:pPr>
-            <w:r>
-              <w:rPr>
-                <w:rStyle w:val="Strong"/>
-              </w:rPr>
-              <w:t>Items</w:t>
-            </w:r>
-            <w:r>
-              <w:rPr>
-                <w:rStyle w:val="Strong"/>
-              </w:rPr>
-              <w:t>:</w:t>
-            </w:r>
-            <w:r>
-              <w:t xml:space="preserve"> </w:t>
-            </w:r>
-            <w:r>
-              <w:t>item — item — item — item — item — item — item — item — item — item — item — item</w:t>
-            </w:r>
-            <w:r>
-              <w:br/>
-            </w:r>
-            <w:r>
-              <w:t>item — item — item — item — item — item — item — item — item — item — item — item — item</w:t>
-            </w:r>
-          </w:p>
-        </w:tc>
-      </w:tr>
-    </w:tbl>
-    <w:p>
-      <w:pPr>
-        <w:spacing w:afterLines="120" w:after="288"/>
-        <w:rPr>
-          <w:sz w:val="20"/>
-        </w:rPr>
-      </w:pPr>
-    </w:p>
-    <w:tbl>
-      <w:tblPr>
-        <w:tblW w:w="5000" w:type="pct"/>
-        <w:tblBorders>
-          <w:top w:val="single" w:sz="8" w:space="0" w:color="auto"/>
-          <w:left w:val="single" w:sz="8" w:space="0" w:color="auto"/>
-          <w:bottom w:val="single" w:sz="8" w:space="0" w:color="auto"/>
-          <w:right w:val="single" w:sz="8" w:space="0" w:color="auto"/>
-        </w:tblBorders>
-        <w:tblCellMar>
-          <w:top w:w="15" w:type="dxa"/>
-          <w:left w:w="15" w:type="dxa"/>
-          <w:bottom w:w="15" w:type="dxa"/>
-          <w:right w:w="15" w:type="dxa"/>
-        </w:tblCellMar>
-        <w:tblLook w:val="04A0" w:firstRow="1" w:lastRow="0" w:firstColumn="1" w:lastColumn="0" w:noHBand="0" w:noVBand="1"/>
-      </w:tblPr>
-      <w:tblGrid>
-        <w:gridCol w:w="9244"/>
-      </w:tblGrid>
-      <w:tr>
-        <w:tc>
-          <w:tcPr>
-            <w:tcW w:w="0" w:type="auto"/>
-            <w:shd w:val="clear" w:color="auto" w:fill="000000"/>
-            <w:tcMar>
-              <w:top w:w="86" w:type="dxa"/>
-              <w:left w:w="86" w:type="dxa"/>
-              <w:bottom w:w="86" w:type="dxa"/>
-              <w:right w:w="86" w:type="dxa"/>
-            </w:tcMar>
-            <w:vAlign w:val="center"/>
-            <w:hideMark/>
-          </w:tcPr>
-          <w:p>
-            <w:pPr>
-              <w:pStyle w:val="SectionHeading"/>
-              <w:rPr>
-                <w:rStyle w:val="Strong"/>
-                <w:b/>
-                <w:bCs w:val="0"/>
-                <w:smallCaps/>
-              </w:rPr>
-            </w:pPr>
-            <w:r>
-              <w:rPr>
-                <w:rStyle w:val="Strong"/>
-                <w:b/>
-                <w:bCs w:val="0"/>
-                <w:smallCaps/>
-              </w:rPr>
-              <w:lastRenderedPageBreak/>
-              <w:t>Place Name</w:t>
-            </w:r>
-          </w:p>
-        </w:tc>
-      </w:tr>
-      <w:tr>
-        <w:tc>
-          <w:tcPr>
-            <w:tcW w:w="0" w:type="auto"/>
-            <w:tcMar>
-              <w:top w:w="173" w:type="dxa"/>
-              <w:left w:w="173" w:type="dxa"/>
-              <w:bottom w:w="173" w:type="dxa"/>
-              <w:right w:w="173" w:type="dxa"/>
-            </w:tcMar>
-            <w:hideMark/>
-          </w:tcPr>
-          <w:p>
-            <w:pPr>
-              <w:pStyle w:val="ParagraphNormal"/>
-              <w:jc w:val="both"/>
-              <w:rPr>
-                <w:i/>
-                <w:iCs/>
-              </w:rPr>
-            </w:pPr>
-            <w:r>
-              <w:rPr>
-                <w:i/>
-                <w:iCs/>
-              </w:rPr>
-              <w:t>Lorem ipsum dolor sit amet, consectetur adipiscing elit, sed do eiusmod tempor incididunt ut labore et dolore magna aliqua. In fermentum et sollicitudin ac orci. Convallis a cras semper auctor neque vitae tempus quam. Non nisi est sit amet. Tincidunt ornare massa eget egestas purus. Neque gravida in fermentum et sollicitudin ac orci phasellus.</w:t>
-            </w:r>
-          </w:p>
-          <w:p>
-            <w:pPr>
-              <w:pStyle w:val="ParagraphNormal"/>
-              <w:spacing w:after="0"/>
-              <w:jc w:val="both"/>
-              <w:rPr>
-                <w:rStyle w:val="Strong"/>
-              </w:rPr>
-            </w:pPr>
-            <w:r>
-              <w:rPr>
-                <w:rStyle w:val="Strong"/>
-              </w:rPr>
-              <w:t>Landmarks</w:t>
-            </w:r>
-          </w:p>
-          <w:tbl>
-            <w:tblPr>
-              <w:tblW w:w="5000" w:type="pct"/>
-              <w:tblCellMar>
-                <w:top w:w="15" w:type="dxa"/>
-                <w:left w:w="15" w:type="dxa"/>
-                <w:bottom w:w="15" w:type="dxa"/>
-                <w:right w:w="15" w:type="dxa"/>
-              </w:tblCellMar>
-              <w:tblLook w:val="04A0" w:firstRow="1" w:lastRow="0" w:firstColumn="1" w:lastColumn="0" w:noHBand="0" w:noVBand="1"/>
-            </w:tblPr>
-            <w:tblGrid>
-              <w:gridCol w:w="4449"/>
-              <w:gridCol w:w="4449"/>
-            </w:tblGrid>
-            <w:tr>
-              <w:tc>
-                <w:tcPr>
-                  <w:tcW w:w="2500" w:type="pct"/>
-                  <w:tcMar>
-                    <w:top w:w="173" w:type="dxa"/>
-                    <w:left w:w="173" w:type="dxa"/>
-                    <w:bottom w:w="173" w:type="dxa"/>
-                    <w:right w:w="173" w:type="dxa"/>
-                  </w:tcMar>
-                  <w:hideMark/>
-                </w:tcPr>
-                <w:p>
-                  <w:pPr>
-                    <w:pStyle w:val="ParagraphNormal"/>
-                    <w:jc w:val="both"/>
-                  </w:pPr>
-                  <w:r>
-                    <w:rPr>
-                      <w:rStyle w:val="Strong"/>
-                    </w:rPr>
-                    <w:t>The Rowdy Rockfish.</w:t>
-                  </w:r>
-                  <w:r>
-                    <w:t xml:space="preserve"> </w:t>
-                  </w:r>
-                  <w:r>
-                    <w:t>In fermentum et sollicitudin ac orci. Convallis a cras semper auctor neque vitae tempus quam. Non nisi est sit amet. Tincidunt ornare massa eget.</w:t>
-                  </w:r>
-                  <w:r>
-                    <w:rPr>
-                      <w:noProof/>
-                    </w:rPr>
-                    <w:pict w14:anchorId="0C4D5996">
-                      <v:shapetype id="_x0000_t118" coordsize="21600,21600" o:spt="118" path="m,4292l21600,r,21600l,21600xe">
-                        <v:stroke joinstyle="miter"/>
-                        <v:path gradientshapeok="t" o:connecttype="custom" o:connectlocs="10800,2146;0,10800;10800,21600;21600,10800" textboxrect="0,4291,21600,21600"/>
-                      </v:shapetype>
-                      <v:shape id="_x0000_s2089" type="#_x0000_t118" style="position:absolute;left:0;text-align:left;margin-left:0;margin-top:0;width:10.15pt;height:22.4pt;rotation:180;z-index:-251655168;mso-wrap-distance-left:0;mso-wrap-distance-right:5.75pt;mso-position-horizontal:left;mso-position-horizontal-relative:text;mso-position-vertical:top;mso-position-vertical-relative:page;v-text-anchor:middle" wrapcoords="16971 -720 -1543 2880 -1543 21600 23143 21600 23143 -720 16971 -720" o:allowoverlap="f" fillcolor="black [3213]">
-                        <v:textbox style="mso-next-textbox:#_x0000_s2089" inset="0,0,0,0">
-                          <w:txbxContent>
-                            <w:p>
-                              <w:pPr>
-                                <w:pStyle w:val="SectionHeading"/>
-                                <w:rPr>
-                                  <w:rStyle w:val="Strong"/>
-                                  <w:b/>
-                                  <w:bCs w:val="0"/>
-                                </w:rPr>
-                              </w:pPr>
-                              <w:r>
-                                <w:rPr>
-                                  <w:rStyle w:val="Strong"/>
-                                  <w:b/>
-                                  <w:bCs w:val="0"/>
-                                </w:rPr>
-                                <w:t>1</w:t>
-                              </w:r>
-                            </w:p>
-                          </w:txbxContent>
-                        </v:textbox>
-                        <w10:wrap type="tight" anchory="page"/>
-                      </v:shape>
-                    </w:pict>
-                  </w:r>
-                </w:p>
-              </w:tc>
-              <w:tc>
-                <w:tcPr>
-                  <w:tcW w:w="2500" w:type="pct"/>
-                  <w:tcMar>
-                    <w:top w:w="173" w:type="dxa"/>
-                    <w:left w:w="173" w:type="dxa"/>
-                    <w:bottom w:w="173" w:type="dxa"/>
-                    <w:right w:w="173" w:type="dxa"/>
-                  </w:tcMar>
-                  <w:hideMark/>
-                </w:tcPr>
-                <w:p>
-                  <w:pPr>
-                    <w:pStyle w:val="NoParagraphNormal"/>
-                    <w:jc w:val="both"/>
-                    <w:rPr>
-                      <w:sz w:val="24"/>
-                      <w:szCs w:val="24"/>
-                    </w:rPr>
-                  </w:pPr>
-                  <w:r>
-                    <w:rPr>
-                      <w:rStyle w:val="Strong"/>
-                    </w:rPr>
-                    <w:pict w14:anchorId="0C4D5996">
-                      <v:shape id="_x0000_s2091" type="#_x0000_t118" style="position:absolute;left:0;text-align:left;margin-left:0;margin-top:0;width:10.15pt;height:22.4pt;rotation:180;z-index:-251654144;mso-wrap-distance-left:0;mso-wrap-distance-right:5.75pt;mso-position-horizontal:left;mso-position-horizontal-relative:text;mso-position-vertical:top;mso-position-vertical-relative:page;v-text-anchor:middle" wrapcoords="16971 -720 -1543 2880 -1543 21600 23143 21600 23143 -720 16971 -720" o:allowoverlap="f" fillcolor="black [3213]">
-                        <v:textbox style="mso-next-textbox:#_x0000_s2091" inset="0,0,0,0">
-                          <w:txbxContent>
-                            <w:p>
-                              <w:pPr>
-                                <w:pStyle w:val="SectionHeading"/>
-                                <w:rPr>
-                                  <w:rStyle w:val="Strong"/>
-                                  <w:b/>
-                                  <w:bCs w:val="0"/>
-                                </w:rPr>
-                              </w:pPr>
-                              <w:r>
-                                <w:rPr>
-                                  <w:rStyle w:val="Strong"/>
-                                  <w:b/>
-                                  <w:bCs w:val="0"/>
-                                </w:rPr>
-                                <w:t>2</w:t>
-                              </w:r>
-                            </w:p>
-                          </w:txbxContent>
-                        </v:textbox>
-                        <w10:wrap type="tight" anchory="page"/>
-                      </v:shape>
-                    </w:pict>
-                  </w:r>
-                  <w:r>
-                    <w:rPr>
-                      <w:rStyle w:val="Strong"/>
-                    </w:rPr>
-                    <w:t>Wrin’s Wonders.</w:t>
-                  </w:r>
-                  <w:r>
-                    <w:t xml:space="preserve"> </w:t>
-                  </w:r>
-                  <w:r>
-                    <w:t>In fermentum et sollicitudin ac orci. Convallis a cras semper auctor neque vitae tempus quam. Non nisi est sit amet. Tincidunt ornare massa eget.</w:t>
-                  </w:r>
-                </w:p>
-              </w:tc>
-            </w:tr>
-            <w:tr>
-              <w:tc>
-                <w:tcPr>
-                  <w:tcW w:w="2500" w:type="pct"/>
-                  <w:tcMar>
-                    <w:top w:w="173" w:type="dxa"/>
-                    <w:left w:w="173" w:type="dxa"/>
-                    <w:bottom w:w="173" w:type="dxa"/>
-                    <w:right w:w="173" w:type="dxa"/>
-                  </w:tcMar>
-                  <w:hideMark/>
-                </w:tcPr>
-                <w:p>
-                  <w:pPr>
-                    <w:pStyle w:val="NoParagraphNormal"/>
-                    <w:jc w:val="both"/>
-                  </w:pPr>
-                  <w:r>
-                    <w:rPr>
-                      <w:rStyle w:val="Strong"/>
-                    </w:rPr>
-                    <w:pict w14:anchorId="0C4D5996">
-                      <v:shape id="_x0000_s2093" type="#_x0000_t118" style="position:absolute;left:0;text-align:left;margin-left:0;margin-top:0;width:10.15pt;height:22.4pt;rotation:180;z-index:-251652096;mso-wrap-distance-left:0;mso-wrap-distance-right:5.75pt;mso-position-horizontal:left;mso-position-horizontal-relative:text;mso-position-vertical:top;mso-position-vertical-relative:page;v-text-anchor:middle" wrapcoords="16971 -720 -1543 2880 -1543 21600 23143 21600 23143 -720 16971 -720" o:allowoverlap="f" fillcolor="black [3213]">
-                        <v:textbox style="mso-next-textbox:#_x0000_s2093" inset="0,0,0,0">
-                          <w:txbxContent>
-                            <w:p>
-                              <w:pPr>
-                                <w:pStyle w:val="SectionHeading"/>
-                                <w:rPr>
-                                  <w:rStyle w:val="Strong"/>
-                                  <w:b/>
-                                  <w:bCs w:val="0"/>
-                                </w:rPr>
-                              </w:pPr>
-                              <w:r>
-                                <w:rPr>
-                                  <w:rStyle w:val="Strong"/>
-                                  <w:b/>
-                                  <w:bCs w:val="0"/>
-                                </w:rPr>
-                                <w:t>3</w:t>
-                              </w:r>
-                            </w:p>
-                          </w:txbxContent>
-                        </v:textbox>
-                        <w10:wrap type="tight" anchory="page"/>
-                      </v:shape>
-                    </w:pict>
-                  </w:r>
-                  <w:r>
-                    <w:rPr>
-                      <w:rStyle w:val="Strong"/>
-                    </w:rPr>
-                    <w:t>Tamily’s Fishery.</w:t>
-                  </w:r>
-                  <w:r>
-                    <w:t xml:space="preserve"> </w:t>
-                  </w:r>
-                  <w:r>
-                    <w:t>In fermentum et sollicitudin ac orci. Convallis a cras semper auctor neque vitae tempus quam. Non nisi est sit amet. Tincidunt ornare massa eget.</w:t>
-                  </w:r>
-                </w:p>
-              </w:tc>
-              <w:tc>
-                <w:tcPr>
-                  <w:tcW w:w="2500" w:type="pct"/>
-                  <w:tcMar>
-                    <w:top w:w="173" w:type="dxa"/>
-                    <w:left w:w="173" w:type="dxa"/>
-                    <w:bottom w:w="173" w:type="dxa"/>
-                    <w:right w:w="173" w:type="dxa"/>
-                  </w:tcMar>
-                  <w:hideMark/>
-                </w:tcPr>
-                <w:p>
-                  <w:pPr>
-                    <w:pStyle w:val="NoParagraphNormal"/>
-                    <w:jc w:val="both"/>
-                  </w:pPr>
-                  <w:r>
-                    <w:rPr>
-                      <w:rStyle w:val="Strong"/>
-                    </w:rPr>
-                    <w:pict w14:anchorId="0C4D5996">
-                      <v:shape id="_x0000_s2092" type="#_x0000_t118" style="position:absolute;left:0;text-align:left;margin-left:0;margin-top:0;width:10.15pt;height:22.4pt;rotation:180;z-index:-251653120;mso-wrap-distance-left:0;mso-wrap-distance-right:5.75pt;mso-position-horizontal:left;mso-position-horizontal-relative:text;mso-position-vertical:top;mso-position-vertical-relative:page;v-text-anchor:middle" wrapcoords="16971 -720 -1543 2880 -1543 21600 23143 21600 23143 -720 16971 -720" o:allowoverlap="f" fillcolor="black [3213]">
-                        <v:textbox style="mso-next-textbox:#_x0000_s2092" inset="0,0,0,0">
-                          <w:txbxContent>
-                            <w:p>
-                              <w:pPr>
-                                <w:pStyle w:val="SectionHeading"/>
-                                <w:rPr>
-                                  <w:rStyle w:val="Strong"/>
-                                  <w:b/>
-                                  <w:bCs w:val="0"/>
-                                </w:rPr>
-                              </w:pPr>
-                              <w:r>
-                                <w:rPr>
-                                  <w:rStyle w:val="Strong"/>
-                                  <w:b/>
-                                  <w:bCs w:val="0"/>
-                                </w:rPr>
-                                <w:t>4</w:t>
-                              </w:r>
-                            </w:p>
-                          </w:txbxContent>
-                        </v:textbox>
-                        <w10:wrap type="tight" anchory="page"/>
-                      </v:shape>
-                    </w:pict>
-                  </w:r>
-                  <w:r>
-                    <w:rPr>
-                      <w:rStyle w:val="Strong"/>
-                    </w:rPr>
-                    <w:t>Menhemes Manor.</w:t>
-                  </w:r>
-                  <w:r>
-                    <w:t xml:space="preserve"> </w:t>
-                  </w:r>
-                  <w:r>
-                    <w:t>In fermentum et sollicitudin ac orci. Convallis a cras semper auctor neque vitae tempus quam. Non nisi est sit amet. Tincidunt ornare massa eget.</w:t>
-                  </w:r>
-                </w:p>
-              </w:tc>
-            </w:tr>
-          </w:tbl>
-          <w:p>
-            <w:pPr>
-              <w:pStyle w:val="NoParagraphNormal"/>
-              <w:rPr>
-                <w:rStyle w:val="Strong"/>
-                <w:b w:val="0"/>
-                <w:bCs w:val="0"/>
-                <w:smallCaps w:val="0"/>
-              </w:rPr>
-            </w:pPr>
-          </w:p>
-        </w:tc>
-      </w:tr>
-    </w:tbl>
-    <w:p>
-      <w:pPr>
-        <w:pStyle w:val="NoParagraphNormal"/>
-      </w:pPr>
-    </w:p>
-    <w:tbl>
-      <w:tblPr>
-        <w:tblW w:w="5000" w:type="pct"/>
-        <w:tblBorders>
-          <w:top w:val="single" w:sz="8" w:space="0" w:color="auto"/>
-          <w:left w:val="single" w:sz="8" w:space="0" w:color="auto"/>
-          <w:bottom w:val="single" w:sz="8" w:space="0" w:color="auto"/>
-          <w:right w:val="single" w:sz="8" w:space="0" w:color="auto"/>
-        </w:tblBorders>
-        <w:tblCellMar>
-          <w:top w:w="15" w:type="dxa"/>
-          <w:left w:w="15" w:type="dxa"/>
-          <w:bottom w:w="15" w:type="dxa"/>
-          <w:right w:w="15" w:type="dxa"/>
-        </w:tblCellMar>
-        <w:tblLook w:val="04A0" w:firstRow="1" w:lastRow="0" w:firstColumn="1" w:lastColumn="0" w:noHBand="0" w:noVBand="1"/>
-      </w:tblPr>
-      <w:tblGrid>
-        <w:gridCol w:w="9244"/>
-      </w:tblGrid>
-      <w:tr>
-        <w:tc>
-          <w:tcPr>
-            <w:tcW w:w="0" w:type="auto"/>
-            <w:shd w:val="clear" w:color="auto" w:fill="000000"/>
-            <w:tcMar>
-              <w:top w:w="86" w:type="dxa"/>
-              <w:left w:w="86" w:type="dxa"/>
-              <w:bottom w:w="86" w:type="dxa"/>
-              <w:right w:w="86" w:type="dxa"/>
-            </w:tcMar>
-            <w:vAlign w:val="center"/>
-            <w:hideMark/>
-          </w:tcPr>
-          <w:p>
-            <w:pPr>
-              <w:pStyle w:val="SectionHeading"/>
-              <w:rPr>
-                <w:rStyle w:val="Strong"/>
-                <w:b/>
-                <w:bCs w:val="0"/>
-                <w:smallCaps/>
-              </w:rPr>
-            </w:pPr>
-            <w:r>
-              <w:rPr>
-                <w:rStyle w:val="Strong"/>
-                <w:b/>
-                <w:bCs w:val="0"/>
-                <w:smallCaps/>
-              </w:rPr>
-              <w:t>N</w:t>
-            </w:r>
-            <w:r>
-              <w:rPr>
-                <w:rStyle w:val="Strong"/>
-                <w:b/>
-                <w:smallCaps/>
-              </w:rPr>
-              <w:t>otable Inhabitants</w:t>
-            </w:r>
-          </w:p>
-        </w:tc>
-      </w:tr>
-      <w:tr>
-        <w:trPr>
-          <w:trHeight w:val="876"/>
-        </w:trPr>
-        <w:tc>
-          <w:tcPr>
-            <w:tcW w:w="0" w:type="auto"/>
-            <w:tcMar>
-              <w:top w:w="173" w:type="dxa"/>
-              <w:left w:w="173" w:type="dxa"/>
-              <w:bottom w:w="173" w:type="dxa"/>
-              <w:right w:w="173" w:type="dxa"/>
-            </w:tcMar>
-            <w:hideMark/>
-          </w:tcPr>
-          <w:tbl>
-            <w:tblPr>
-              <w:tblStyle w:val="TableGrid"/>
-              <w:tblW w:w="0" w:type="auto"/>
-              <w:tblBorders>
-                <w:top w:val="none" w:sz="0" w:space="0" w:color="auto"/>
-                <w:left w:val="none" w:sz="0" w:space="0" w:color="auto"/>
-                <w:bottom w:val="none" w:sz="0" w:space="0" w:color="auto"/>
-                <w:right w:val="none" w:sz="0" w:space="0" w:color="auto"/>
-                <w:insideH w:val="none" w:sz="0" w:space="0" w:color="auto"/>
-                <w:insideV w:val="none" w:sz="0" w:space="0" w:color="auto"/>
-              </w:tblBorders>
-              <w:tblLook w:val="04A0" w:firstRow="1" w:lastRow="0" w:firstColumn="1" w:lastColumn="0" w:noHBand="0" w:noVBand="1"/>
-            </w:tblPr>
-            <w:tblGrid>
-              <w:gridCol w:w="2961"/>
-              <w:gridCol w:w="2961"/>
-              <w:gridCol w:w="2961"/>
-            </w:tblGrid>
-            <w:tr>
-              <w:trPr>
-                <w:trHeight w:val="419"/>
-              </w:trPr>
-              <w:tc>
-                <w:tcPr>
-                  <w:tcW w:w="2961" w:type="dxa"/>
-                </w:tcPr>
-                <w:p>
-                  <w:pPr>
-                    <w:pStyle w:val="NoParagraphNormal"/>
-                    <w:jc w:val="both"/>
-                  </w:pPr>
-                  <w:r>
-                    <w:rPr>
-                      <w:rStyle w:val="Strong"/>
-                    </w:rPr>
-                    <w:t>Jira.</w:t>
-                  </w:r>
-                  <w:r>
-                    <w:rPr>
-                      <w:rStyle w:val="Strong"/>
-                      <w:b w:val="0"/>
-                      <w:bCs w:val="0"/>
-                      <w:smallCaps w:val="0"/>
-                    </w:rPr>
-                    <w:t xml:space="preserve"> </w:t>
-                  </w:r>
-                  <w:r>
-                    <w:t xml:space="preserve">Lorem ipsum dolor sit amet, consectetur adipiscing elit, sed do eiusmod tempor incididunt ut labore et dolore magna aliqua. </w:t>
-                  </w:r>
-                </w:p>
-                <w:p>
-                  <w:pPr>
-                    <w:pStyle w:val="NoParagraphNormal"/>
-                    <w:jc w:val="both"/>
-                  </w:pPr>
-                  <w:r>
-                    <w:rPr>
-                      <w:i/>
-                      <w:iCs/>
-                      <w:vertAlign w:val="subscript"/>
-                    </w:rPr>
-                    <w:t>(Bold, Tough)</w:t>
-                  </w:r>
-                </w:p>
-              </w:tc>
-              <w:tc>
-                <w:tcPr>
-                  <w:tcW w:w="2961" w:type="dxa"/>
-                </w:tcPr>
-                <w:p>
-                  <w:pPr>
-                    <w:pStyle w:val="NoParagraphNormal"/>
-                    <w:jc w:val="both"/>
-                  </w:pPr>
-                  <w:r>
-                    <w:rPr>
-                      <w:rStyle w:val="Strong"/>
-                    </w:rPr>
-                    <w:t>Jira.</w:t>
-                  </w:r>
-                  <w:r>
-                    <w:rPr>
-                      <w:rStyle w:val="Strong"/>
-                      <w:b w:val="0"/>
-                      <w:bCs w:val="0"/>
-                      <w:smallCaps w:val="0"/>
-                    </w:rPr>
-                    <w:t xml:space="preserve"> </w:t>
-                  </w:r>
-                  <w:r>
-                    <w:t xml:space="preserve">Lorem ipsum dolor sit amet, consectetur adipiscing elit, sed do eiusmod tempor incididunt ut labore et dolore magna aliqua. </w:t>
-                  </w:r>
-                </w:p>
-                <w:p>
-                  <w:pPr>
-                    <w:pStyle w:val="NoParagraphNormal"/>
-                    <w:jc w:val="both"/>
-                  </w:pPr>
-                  <w:r>
-                    <w:rPr>
-                      <w:i/>
-                      <w:iCs/>
-                      <w:vertAlign w:val="subscript"/>
-                    </w:rPr>
-                    <w:t>(Bold, Tough)</w:t>
-                  </w:r>
-                </w:p>
-              </w:tc>
-              <w:tc>
-                <w:tcPr>
-                  <w:tcW w:w="2961" w:type="dxa"/>
-                </w:tcPr>
-                <w:p>
-                  <w:pPr>
-                    <w:pStyle w:val="NoParagraphNormal"/>
-                    <w:jc w:val="both"/>
-                  </w:pPr>
-                  <w:r>
-                    <w:rPr>
-                      <w:rStyle w:val="Strong"/>
-                    </w:rPr>
-                    <w:t>Jira.</w:t>
-                  </w:r>
-                  <w:r>
-                    <w:rPr>
-                      <w:rStyle w:val="Strong"/>
-                      <w:b w:val="0"/>
-                      <w:bCs w:val="0"/>
-                      <w:smallCaps w:val="0"/>
-                    </w:rPr>
-                    <w:t xml:space="preserve"> </w:t>
-                  </w:r>
-                  <w:r>
-                    <w:t xml:space="preserve">Lorem ipsum dolor sit amet, consectetur adipiscing elit, sed do eiusmod tempor incididunt ut labore et dolore magna aliqua. </w:t>
-                  </w:r>
-                </w:p>
-                <w:p>
-                  <w:pPr>
-                    <w:pStyle w:val="NoParagraphNormal"/>
-                    <w:jc w:val="both"/>
-                  </w:pPr>
-                  <w:r>
-                    <w:rPr>
-                      <w:i/>
-                      <w:iCs/>
-                      <w:vertAlign w:val="subscript"/>
-                    </w:rPr>
-                    <w:t>(Bold, Tough)</w:t>
-                  </w:r>
-                </w:p>
-              </w:tc>
-            </w:tr>
-          </w:tbl>
-          <w:p>
-            <w:pPr>
-              <w:pStyle w:val="NoParagraphNormal"/>
-              <w:jc w:val="both"/>
-            </w:pPr>
-          </w:p>
-        </w:tc>
-      </w:tr>
-    </w:tbl>
-    <w:p>
-      <w:pPr>
-        <w:pStyle w:val="NoParagraphNormal"/>
-      </w:pPr>
-    </w:p>
-    <w:p>
-      <w:pPr>
-        <w:pStyle w:val="ParagraphNormal"/>
-        <w:jc w:val="both"/>
-      </w:pPr>
-      <w:r>
-        <w:rPr>
-          <w:rStyle w:val="Strong"/>
-          <w:b w:val="0"/>
-          <w:bCs w:val="0"/>
-          <w:smallCaps w:val="0"/>
-        </w:rPr>
-        <w:t>S</w:t>
-      </w:r>
-      <w:r>
-        <w:rPr>
-          <w:rStyle w:val="Strong"/>
-        </w:rPr>
-        <w:t xml:space="preserve">cene: </w:t>
-      </w:r>
-      <w:r>
-        <w:t>Lorem ipsum dolor sit amet, consectetur adipiscing elit, sed do eiusmod tempor incididunt ut labore et dolore magna aliqua.</w:t>
-      </w:r>
-    </w:p>
-    <w:p>
-      <w:pPr>
-        <w:pStyle w:val="ParagraphNormal"/>
-        <w:jc w:val="both"/>
-        <w:rPr>
-          <w:rStyle w:val="Strong"/>
-        </w:rPr>
-      </w:pPr>
-      <w:r>
-        <w:rPr>
-          <w:rStyle w:val="Strong"/>
-        </w:rPr>
-        <w:t>Streets:</w:t>
-      </w:r>
-      <w:r>
-        <w:t xml:space="preserve"> </w:t>
-      </w:r>
-      <w:r>
-        <w:t>Lorem ipsum dolor sit amet, consectetur adipiscing elit, sed do eiusmod tempor incididunt ut labore et dolore magna aliqua.</w:t>
-      </w:r>
-    </w:p>
-    <w:p>
-      <w:pPr>
-        <w:pStyle w:val="NoParagraphNormal"/>
-        <w:jc w:val="both"/>
-      </w:pPr>
-      <w:r>
-        <w:rPr>
-          <w:rStyle w:val="Strong"/>
-        </w:rPr>
-        <w:t xml:space="preserve">Buildings: </w:t>
-      </w:r>
-      <w:r>
-        <w:t>Lorem ipsum dolor sit amet, consectetur adipiscing elit, sed do eiusmod tempor incididunt ut labore et dolore magna aliqua.</w:t>
-      </w:r>
-    </w:p>
-    <w:p>
-      <w:pPr>
-        <w:pStyle w:val="NoParagraphNormal"/>
-      </w:pPr>
-    </w:p>
-    <w:tbl>
-      <w:tblPr>
-        <w:tblW w:w="5000" w:type="pct"/>
-        <w:tblBorders>
-          <w:top w:val="single" w:sz="8" w:space="0" w:color="auto"/>
-          <w:left w:val="single" w:sz="8" w:space="0" w:color="auto"/>
-          <w:bottom w:val="single" w:sz="8" w:space="0" w:color="auto"/>
-          <w:right w:val="single" w:sz="8" w:space="0" w:color="auto"/>
-        </w:tblBorders>
-        <w:tblCellMar>
-          <w:top w:w="15" w:type="dxa"/>
-          <w:left w:w="15" w:type="dxa"/>
-          <w:bottom w:w="15" w:type="dxa"/>
-          <w:right w:w="15" w:type="dxa"/>
-        </w:tblCellMar>
-        <w:tblLook w:val="04A0" w:firstRow="1" w:lastRow="0" w:firstColumn="1" w:lastColumn="0" w:noHBand="0" w:noVBand="1"/>
-      </w:tblPr>
-      <w:tblGrid>
-        <w:gridCol w:w="9244"/>
-      </w:tblGrid>
-      <w:tr>
-        <w:tc>
-          <w:tcPr>
-            <w:tcW w:w="0" w:type="auto"/>
-            <w:shd w:val="clear" w:color="auto" w:fill="000000"/>
-            <w:tcMar>
-              <w:top w:w="86" w:type="dxa"/>
-              <w:left w:w="86" w:type="dxa"/>
-              <w:bottom w:w="86" w:type="dxa"/>
-              <w:right w:w="86" w:type="dxa"/>
-            </w:tcMar>
-            <w:vAlign w:val="center"/>
-            <w:hideMark/>
-          </w:tcPr>
-          <w:p>
-            <w:pPr>
-              <w:pStyle w:val="SectionHeading"/>
-              <w:rPr>
-                <w:rStyle w:val="Strong"/>
-                <w:b/>
-                <w:bCs w:val="0"/>
-                <w:smallCaps/>
-              </w:rPr>
-            </w:pPr>
-            <w:r>
-              <w:rPr>
-                <w:rStyle w:val="Strong"/>
-                <w:b/>
-                <w:bCs w:val="0"/>
-                <w:smallCaps/>
-              </w:rPr>
-              <w:t>T</w:t>
-            </w:r>
-            <w:r>
-              <w:rPr>
-                <w:rStyle w:val="Strong"/>
-                <w:b/>
-                <w:smallCaps/>
-              </w:rPr>
-              <w:t>raits</w:t>
-            </w:r>
-          </w:p>
-        </w:tc>
-      </w:tr>
-      <w:tr>
-        <w:tc>
-          <w:tcPr>
-            <w:tcW w:w="0" w:type="auto"/>
-            <w:tcMar>
-              <w:top w:w="173" w:type="dxa"/>
-              <w:left w:w="173" w:type="dxa"/>
-              <w:bottom w:w="173" w:type="dxa"/>
-              <w:right w:w="173" w:type="dxa"/>
-            </w:tcMar>
-            <w:hideMark/>
-          </w:tcPr>
-          <w:tbl>
-            <w:tblPr>
-              <w:tblStyle w:val="TableGrid"/>
-              <w:tblW w:w="5000" w:type="pct"/>
-              <w:tblBorders>
-                <w:top w:val="none" w:sz="0" w:space="0" w:color="auto"/>
-                <w:left w:val="none" w:sz="0" w:space="0" w:color="auto"/>
-                <w:bottom w:val="none" w:sz="0" w:space="0" w:color="auto"/>
-                <w:right w:val="none" w:sz="0" w:space="0" w:color="auto"/>
-                <w:insideH w:val="none" w:sz="0" w:space="0" w:color="auto"/>
-                <w:insideV w:val="none" w:sz="0" w:space="0" w:color="auto"/>
-              </w:tblBorders>
-              <w:tblLook w:val="04A0" w:firstRow="1" w:lastRow="0" w:firstColumn="1" w:lastColumn="0" w:noHBand="0" w:noVBand="1"/>
-            </w:tblPr>
-            <w:tblGrid>
-              <w:gridCol w:w="2967"/>
-              <w:gridCol w:w="5931"/>
-            </w:tblGrid>
-            <w:tr>
-              <w:tc>
-                <w:tcPr>
-                  <w:tcW w:w="1667" w:type="pct"/>
-                </w:tcPr>
-                <w:tbl>
-                  <w:tblPr>
-                    <w:tblStyle w:val="TableGrid"/>
-                    <w:tblW w:w="5000" w:type="pct"/>
-                    <w:tblBorders>
-                      <w:top w:val="none" w:sz="0" w:space="0" w:color="auto"/>
-                      <w:left w:val="none" w:sz="0" w:space="0" w:color="auto"/>
-                      <w:right w:val="none" w:sz="0" w:space="0" w:color="auto"/>
-                      <w:insideH w:val="none" w:sz="0" w:space="0" w:color="auto"/>
-                      <w:insideV w:val="none" w:sz="0" w:space="0" w:color="auto"/>
-                    </w:tblBorders>
-                    <w:tblLook w:val="04A0" w:firstRow="1" w:lastRow="0" w:firstColumn="1" w:lastColumn="0" w:noHBand="0" w:noVBand="1"/>
-                  </w:tblPr>
-                  <w:tblGrid>
-                    <w:gridCol w:w="1698"/>
-                    <w:gridCol w:w="1053"/>
-                  </w:tblGrid>
-                  <w:tr>
-                    <w:trPr>
-                      <w:trHeight w:val="360"/>
-                    </w:trPr>
-                    <w:tc>
-                      <w:tcPr>
-                        <w:tcW w:w="5000" w:type="pct"/>
-                        <w:tcBorders>
-                          <w:bottom w:val="single" w:sz="12" w:space="0" w:color="D9D9D9" w:themeColor="background1" w:themeShade="D9"/>
-                        </w:tcBorders>
-                        <w:vAlign w:val="center"/>
-                      </w:tcPr>
-                      <w:p>
-                        <w:pPr>
-                          <w:pStyle w:val="ParagraphNormal"/>
-                        </w:pPr>
-                        <w:r>
-                          <w:t>Wealth</w:t>
-                        </w:r>
-                      </w:p>
-                    </w:tc>
-                    <w:tc>
-                      <w:tcPr>
-                        <w:tcW w:w="5000" w:type="pct"/>
-                        <w:tcBorders>
-                          <w:bottom w:val="single" w:sz="12" w:space="0" w:color="D9D9D9" w:themeColor="background1" w:themeShade="D9"/>
-                        </w:tcBorders>
-                        <w:vAlign w:val="center"/>
-                      </w:tcPr>
-                      <w:p>
-                        <w:pPr>
-                          <w:pStyle w:val="ParagraphNormal"/>
-                          <w:jc w:val="right"/>
-                          <w:rPr>
-                            <w:sz w:val="28"/>
-                            <w:szCs w:val="28"/>
-                          </w:rPr>
-                        </w:pPr>
-                        <w:r>
-                          <w:rPr>
-                            <w:spacing w:val="40"/>
-                            <w:sz w:val="28"/>
-                            <w:szCs w:val="28"/>
-                          </w:rPr>
-                          <w:t>●●</w:t>
-                        </w:r>
-                        <w:r>
-                          <w:rPr>
-                            <w:color w:val="D9D9D9" w:themeColor="background1" w:themeShade="D9"/>
-                            <w:spacing w:val="40"/>
-                            <w:sz w:val="28"/>
-                            <w:szCs w:val="28"/>
-                          </w:rPr>
-                          <w:t>●●</w:t>
-                        </w:r>
-                      </w:p>
-                    </w:tc>
-                  </w:tr>
-                  <w:tr>
-                    <w:trPr>
-                      <w:trHeight w:val="360"/>
-                    </w:trPr>
-                    <w:tc>
-                      <w:tcPr>
-                        <w:tcW w:w="5000" w:type="pct"/>
-                        <w:tcBorders>
-                          <w:top w:val="single" w:sz="12" w:space="0" w:color="D9D9D9" w:themeColor="background1" w:themeShade="D9"/>
-                          <w:bottom w:val="single" w:sz="12" w:space="0" w:color="D9D9D9" w:themeColor="background1" w:themeShade="D9"/>
-                        </w:tcBorders>
-                        <w:vAlign w:val="center"/>
-                      </w:tcPr>
-                      <w:p>
-                        <w:pPr>
-                          <w:pStyle w:val="ParagraphNormal"/>
-                        </w:pPr>
-                        <w:r>
-                          <w:t>Safety</w:t>
-                        </w:r>
-                      </w:p>
-                    </w:tc>
-                    <w:tc>
-                      <w:tcPr>
-                        <w:tcW w:w="5000" w:type="pct"/>
-                        <w:tcBorders>
-                          <w:top w:val="single" w:sz="12" w:space="0" w:color="D9D9D9" w:themeColor="background1" w:themeShade="D9"/>
-                          <w:bottom w:val="single" w:sz="12" w:space="0" w:color="D9D9D9" w:themeColor="background1" w:themeShade="D9"/>
-                        </w:tcBorders>
-                        <w:vAlign w:val="center"/>
-                      </w:tcPr>
-                      <w:p>
-                        <w:pPr>
-                          <w:pStyle w:val="ParagraphNormal"/>
-                          <w:jc w:val="right"/>
-                          <w:rPr>
-                            <w:sz w:val="28"/>
-                            <w:szCs w:val="28"/>
-                          </w:rPr>
-                        </w:pPr>
-                        <w:r>
-                          <w:rPr>
-                            <w:spacing w:val="40"/>
-                            <w:sz w:val="28"/>
-                            <w:szCs w:val="28"/>
-                          </w:rPr>
-                          <w:t>●</w:t>
-                        </w:r>
-                        <w:r>
-                          <w:rPr>
-                            <w:color w:val="D9D9D9" w:themeColor="background1" w:themeShade="D9"/>
-                            <w:spacing w:val="40"/>
-                            <w:sz w:val="28"/>
-                            <w:szCs w:val="28"/>
-                          </w:rPr>
-                          <w:t>●●●</w:t>
-                        </w:r>
-                      </w:p>
-                    </w:tc>
-                  </w:tr>
-                  <w:tr>
-                    <w:trPr>
-                      <w:trHeight w:val="360"/>
-                    </w:trPr>
-                    <w:tc>
-                      <w:tcPr>
-                        <w:tcW w:w="5000" w:type="pct"/>
-                        <w:tcBorders>
-                          <w:top w:val="single" w:sz="12" w:space="0" w:color="D9D9D9" w:themeColor="background1" w:themeShade="D9"/>
-                          <w:bottom w:val="single" w:sz="12" w:space="0" w:color="D9D9D9" w:themeColor="background1" w:themeShade="D9"/>
-                        </w:tcBorders>
-                        <w:vAlign w:val="center"/>
-                      </w:tcPr>
-                      <w:p>
-                        <w:pPr>
-                          <w:pStyle w:val="ParagraphNormal"/>
-                        </w:pPr>
-                        <w:r>
-                          <w:t>Crime</w:t>
-                        </w:r>
-                      </w:p>
-                    </w:tc>
-                    <w:tc>
-                      <w:tcPr>
-                        <w:tcW w:w="5000" w:type="pct"/>
-                        <w:tcBorders>
-                          <w:top w:val="single" w:sz="12" w:space="0" w:color="D9D9D9" w:themeColor="background1" w:themeShade="D9"/>
-                          <w:bottom w:val="single" w:sz="12" w:space="0" w:color="D9D9D9" w:themeColor="background1" w:themeShade="D9"/>
-                        </w:tcBorders>
-                        <w:vAlign w:val="center"/>
-                      </w:tcPr>
-                      <w:p>
-                        <w:pPr>
-                          <w:pStyle w:val="NoParagraphNormal"/>
-                          <w:jc w:val="right"/>
-                          <w:rPr>
-                            <w:spacing w:val="40"/>
-                            <w:sz w:val="28"/>
-                            <w:szCs w:val="28"/>
-                          </w:rPr>
-                        </w:pPr>
-                        <w:r>
-                          <w:rPr>
-                            <w:spacing w:val="40"/>
-                            <w:sz w:val="28"/>
-                            <w:szCs w:val="28"/>
-                          </w:rPr>
-                          <w:t>●●●</w:t>
-                        </w:r>
-                        <w:r>
-                          <w:rPr>
-                            <w:spacing w:val="40"/>
-                            <w:sz w:val="28"/>
-                            <w:szCs w:val="28"/>
-                          </w:rPr>
-                          <w:t>●</w:t>
-                        </w:r>
-                      </w:p>
-                    </w:tc>
-                  </w:tr>
-                  <w:tr>
-                    <w:tc>
-                      <w:tcPr>
-                        <w:tcW w:w="5000" w:type="pct"/>
-                        <w:tcBorders>
-                          <w:top w:val="single" w:sz="12" w:space="0" w:color="D9D9D9" w:themeColor="background1" w:themeShade="D9"/>
-                          <w:bottom w:val="nil"/>
-                        </w:tcBorders>
-                        <w:vAlign w:val="center"/>
-                      </w:tcPr>
-                      <w:p>
-                        <w:pPr>
-                          <w:pStyle w:val="ParagraphNormal"/>
-                        </w:pPr>
-                        <w:r>
-                          <w:t>Occult</w:t>
-                        </w:r>
-                      </w:p>
-                    </w:tc>
-                    <w:tc>
-                      <w:tcPr>
-                        <w:tcW w:w="5000" w:type="pct"/>
-                        <w:tcBorders>
-                          <w:top w:val="single" w:sz="12" w:space="0" w:color="D9D9D9" w:themeColor="background1" w:themeShade="D9"/>
-                          <w:bottom w:val="nil"/>
-                        </w:tcBorders>
-                        <w:vAlign w:val="center"/>
-                      </w:tcPr>
-                      <w:p>
-                        <w:pPr>
-                          <w:pStyle w:val="ParagraphNormal"/>
-                          <w:jc w:val="right"/>
-                          <w:rPr>
-                            <w:sz w:val="28"/>
-                            <w:szCs w:val="28"/>
-                          </w:rPr>
-                        </w:pPr>
-                        <w:r>
-                          <w:rPr>
-                            <w:spacing w:val="40"/>
-                            <w:sz w:val="28"/>
-                            <w:szCs w:val="28"/>
-                          </w:rPr>
-                          <w:t>●</w:t>
-                        </w:r>
-                        <w:r>
-                          <w:rPr>
-                            <w:color w:val="D9D9D9" w:themeColor="background1" w:themeShade="D9"/>
-                            <w:spacing w:val="40"/>
-                            <w:sz w:val="28"/>
-                            <w:szCs w:val="28"/>
-                          </w:rPr>
-                          <w:t>●●</w:t>
-                        </w:r>
-                        <w:r>
-                          <w:rPr>
-                            <w:color w:val="D9D9D9" w:themeColor="background1" w:themeShade="D9"/>
-                            <w:spacing w:val="40"/>
-                            <w:sz w:val="28"/>
-                            <w:szCs w:val="28"/>
-                          </w:rPr>
-                          <w:t>●</w:t>
-                        </w:r>
-                      </w:p>
-                    </w:tc>
-                  </w:tr>
-                </w:tbl>
-                <w:p>
-                  <w:pPr>
-                    <w:pStyle w:val="NoParagraphNormal"/>
-                    <w:jc w:val="both"/>
-                  </w:pPr>
-                </w:p>
-              </w:tc>
-              <w:tc>
-                <w:tcPr>
-                  <w:tcW w:w="3333" w:type="pct"/>
-                </w:tcPr>
-                <w:p>
-                  <w:pPr>
-                    <w:pStyle w:val="ParagraphNormal"/>
-                    <w:spacing w:after="120" w:line="276" w:lineRule="auto"/>
-                    <w:jc w:val="both"/>
-                  </w:pPr>
-                  <w:r>
-                    <w:t>Houston</w:t>
-                  </w:r>
-                  <w:r>
-                    <w:t xml:space="preserve"> is the best place to </w:t>
-                  </w:r>
-                  <w:r>
-                    <w:t>make contact with whale-oil smugglers</w:t>
-                  </w:r>
-                  <w:r>
-                    <w:t>, but the darker corners are full of strange horrors.</w:t>
-                  </w:r>
-                </w:p>
-                <w:p>
-                  <w:pPr>
-                    <w:pStyle w:val="ParagraphNormal"/>
-                    <w:spacing w:after="120" w:line="276" w:lineRule="auto"/>
-                    <w:jc w:val="both"/>
-                  </w:pPr>
-                  <w:r>
-                    <w:t>You can take +</w:t>
-                  </w:r>
-                  <w:r>
-                    <w:rPr>
-                      <w:b/>
-                      <w:bCs/>
-                    </w:rPr>
-                    <w:t>1</w:t>
-                  </w:r>
-                  <w:r>
-                    <w:rPr>
-                      <w:rFonts w:ascii="Segoe UI Emoji" w:hAnsi="Segoe UI Emoji" w:cs="Segoe UI Emoji"/>
-                      <w:b/>
-                      <w:bCs/>
-                      <w:sz w:val="16"/>
-                      <w:szCs w:val="16"/>
-                    </w:rPr>
-                    <w:t>🎲</w:t>
-                  </w:r>
-                  <w:r>
-                    <w:t xml:space="preserve"> to acquire an asset </w:t>
-                  </w:r>
-                  <w:r>
-                    <w:t xml:space="preserve">related to whale-oil </w:t>
-                  </w:r>
-                  <w:r>
-                    <w:t xml:space="preserve">here, at the cost of </w:t>
-                  </w:r>
-                  <w:r>
-                    <w:rPr>
-                      <w:b/>
-                      <w:bCs/>
-                    </w:rPr>
-                    <w:t>2 stress</w:t>
-                  </w:r>
-                  <w:r>
-                    <w:t>.</w:t>
-                  </w:r>
-                </w:p>
-              </w:tc>
-            </w:tr>
-          </w:tbl>
-          <w:p>
-            <w:pPr>
-              <w:pStyle w:val="NoParagraphNormal"/>
-              <w:jc w:val="both"/>
-            </w:pPr>
-          </w:p>
-        </w:tc>
-      </w:tr>
-    </w:tbl>
-    <w:p>
-      <w:pPr>
-        <w:pStyle w:val="NoParagraphNormal"/>
-        <w:rPr>
-          <w:vertAlign w:val="subscript"/>
-        </w:rPr>
-      </w:pPr>
-    </w:p>
-    <w:p>
-      <w:pPr>
-        <w:pStyle w:val="ParagraphNormal"/>
-      </w:pPr>
-    </w:p>
     <w:sectPr>
       <w:headerReference w:type="even" r:id="rId7"/>
       <w:headerReference w:type="default" r:id="rId8"/>
@@ -2461,10 +1367,10 @@
         <w:noProof/>
       </w:rPr>
       <w:drawing>
-        <wp:anchor distT="0" distB="0" distL="114300" distR="114300" simplePos="0" relativeHeight="251659776" behindDoc="0" locked="0" layoutInCell="1" allowOverlap="1" wp14:anchorId="6649D7F0" wp14:editId="26B5C29A">
+        <wp:anchor distT="0" distB="0" distL="114300" distR="114300" simplePos="0" relativeHeight="251659776" behindDoc="0" locked="0" layoutInCell="1" allowOverlap="1" wp14:anchorId="6649D7F0" wp14:editId="7A0AC863">
           <wp:simplePos x="0" y="0"/>
           <wp:positionH relativeFrom="column">
-            <wp:posOffset>2762581</wp:posOffset>
+            <wp:posOffset>3091444</wp:posOffset>
           </wp:positionH>
           <wp:positionV relativeFrom="paragraph">
             <wp:posOffset>-29845</wp:posOffset>
@@ -2531,7 +1437,7 @@
       <w:rPr>
         <w:rStyle w:val="Strong"/>
       </w:rPr>
-      <w:t>Lorem Ipsum</w:t>
+      <w:t>Ghosts in the Machine</w:t>
     </w:r>
     <w:r>
       <w:rPr>

</xml_diff>

<commit_message>
More work on ghosts in the machine
</commit_message>
<xml_diff>
--- a/public/data/_work-in-progress/ghosts-in-the-machine/ghosts-in-the-machine.docx
+++ b/public/data/_work-in-progress/ghosts-in-the-machine/ghosts-in-the-machine.docx
@@ -45,7 +45,7 @@
         <w:t xml:space="preserve">earn </w:t>
       </w:r>
       <w:r>
-        <w:t xml:space="preserve">its inventory </w:t>
+        <w:t xml:space="preserve">its inventor </w:t>
       </w:r>
       <w:r>
         <w:t>a fortune</w:t>
@@ -63,7 +63,13 @@
         <w:jc w:val="both"/>
       </w:pPr>
       <w:r>
-        <w:t xml:space="preserve">Alister Crowley </w:t>
+        <w:rPr>
+          <w:rStyle w:val="Strong"/>
+        </w:rPr>
+        <w:t>Alister Crowley</w:t>
+      </w:r>
+      <w:r>
+        <w:t xml:space="preserve"> </w:t>
       </w:r>
       <w:r>
         <w:rPr>
@@ -284,7 +290,10 @@
               <w:t xml:space="preserve"> </w:t>
             </w:r>
             <w:r>
-              <w:t xml:space="preserve">The Benefactor provides you with safe transportation out of Duskvol, </w:t>
+              <w:t xml:space="preserve">Crowley </w:t>
+            </w:r>
+            <w:r>
+              <w:t xml:space="preserve">provides you with safe transportation out of Duskvol, </w:t>
             </w:r>
             <w:r>
               <w:t xml:space="preserve">to the perimeter of the </w:t>
@@ -296,10 +305,10 @@
               <w:t>ancient library has sunk into the ground.</w:t>
             </w:r>
             <w:r>
-              <w:t xml:space="preserve"> Scavengers </w:t>
-            </w:r>
-            <w:r>
-              <w:t>whisper</w:t>
+              <w:t xml:space="preserve"> Scavengers</w:t>
+            </w:r>
+            <w:r>
+              <w:t xml:space="preserve"> tell</w:t>
             </w:r>
             <w:r>
               <w:t xml:space="preserve"> of </w:t>
@@ -308,19 +317,67 @@
               <w:t>an endless maze of bookshelves</w:t>
             </w:r>
             <w:r>
-              <w:t xml:space="preserve"> underground</w:t>
-            </w:r>
-            <w:r>
-              <w:t xml:space="preserve"> and </w:t>
-            </w:r>
-            <w:r>
-              <w:t xml:space="preserve">a </w:t>
-            </w:r>
-            <w:r>
-              <w:t xml:space="preserve">shadowy creature that </w:t>
+              <w:t xml:space="preserve"> </w:t>
+            </w:r>
+            <w:r>
+              <w:t xml:space="preserve">and </w:t>
+            </w:r>
+            <w:r>
+              <w:t xml:space="preserve">an ancient terror </w:t>
+            </w:r>
+            <w:r>
+              <w:t xml:space="preserve">that </w:t>
             </w:r>
             <w:r>
               <w:t>wanders among them.</w:t>
+            </w:r>
+            <w:r>
+              <w:t xml:space="preserve"> </w:t>
+            </w:r>
+            <w:r>
+              <w:t xml:space="preserve">The </w:t>
+            </w:r>
+            <w:r>
+              <w:t>collapsed</w:t>
+            </w:r>
+            <w:r>
+              <w:t xml:space="preserve"> glass pyramid</w:t>
+            </w:r>
+            <w:r>
+              <w:t xml:space="preserve"> </w:t>
+            </w:r>
+            <w:r>
+              <w:t xml:space="preserve">that served as the </w:t>
+            </w:r>
+            <w:r>
+              <w:t>atrium</w:t>
+            </w:r>
+            <w:r>
+              <w:t xml:space="preserve"> roof</w:t>
+            </w:r>
+            <w:r>
+              <w:t xml:space="preserve"> </w:t>
+            </w:r>
+            <w:r>
+              <w:t xml:space="preserve">still </w:t>
+            </w:r>
+            <w:r>
+              <w:t xml:space="preserve">protrudes from </w:t>
+            </w:r>
+            <w:r>
+              <w:t xml:space="preserve">the ground like </w:t>
+            </w:r>
+            <w:r>
+              <w:t>fragment</w:t>
+            </w:r>
+            <w:r>
+              <w:t>s</w:t>
+            </w:r>
+            <w:r>
+              <w:t xml:space="preserve"> of a </w:t>
+            </w:r>
+            <w:r>
+              <w:t>buried geode.</w:t>
             </w:r>
           </w:p>
           <w:tbl>
@@ -359,7 +416,7 @@
                     <w:rPr>
                       <w:rStyle w:val="Strong"/>
                     </w:rPr>
-                    <w:t>Turpis</w:t>
+                    <w:t>Atrium</w:t>
                   </w:r>
                   <w:r>
                     <w:rPr>
@@ -377,7 +434,67 @@
                     <w:t xml:space="preserve"> </w:t>
                   </w:r>
                   <w:r>
-                    <w:t xml:space="preserve">Urna condimentum mattis pellentesque id nibh tortor. </w:t>
+                    <w:rPr>
+                      <w:rStyle w:val="Strong"/>
+                      <w:b w:val="0"/>
+                      <w:bCs w:val="0"/>
+                      <w:smallCaps w:val="0"/>
+                    </w:rPr>
+                    <w:t xml:space="preserve">This wide </w:t>
+                  </w:r>
+                  <w:r>
+                    <w:rPr>
+                      <w:rStyle w:val="Strong"/>
+                      <w:b w:val="0"/>
+                      <w:bCs w:val="0"/>
+                      <w:smallCaps w:val="0"/>
+                    </w:rPr>
+                    <w:t xml:space="preserve">space </w:t>
+                  </w:r>
+                  <w:r>
+                    <w:rPr>
+                      <w:rStyle w:val="Strong"/>
+                      <w:b w:val="0"/>
+                      <w:bCs w:val="0"/>
+                      <w:smallCaps w:val="0"/>
+                    </w:rPr>
+                    <w:t xml:space="preserve">with large, </w:t>
+                  </w:r>
+                  <w:r>
+                    <w:rPr>
+                      <w:rStyle w:val="Strong"/>
+                      <w:b w:val="0"/>
+                      <w:bCs w:val="0"/>
+                      <w:smallCaps w:val="0"/>
+                    </w:rPr>
+                    <w:t xml:space="preserve">mosaic tiles </w:t>
+                  </w:r>
+                  <w:r>
+                    <w:rPr>
+                      <w:rStyle w:val="Strong"/>
+                      <w:b w:val="0"/>
+                      <w:bCs w:val="0"/>
+                      <w:smallCaps w:val="0"/>
+                    </w:rPr>
+                    <w:t xml:space="preserve">once </w:t>
+                  </w:r>
+                  <w:r>
+                    <w:rPr>
+                      <w:rStyle w:val="Strong"/>
+                      <w:b w:val="0"/>
+                      <w:bCs w:val="0"/>
+                      <w:smallCaps w:val="0"/>
+                    </w:rPr>
+                    <w:t xml:space="preserve">welcomed eager </w:t>
+                  </w:r>
+                  <w:r>
+                    <w:rPr>
+                      <w:rStyle w:val="Strong"/>
+                      <w:b w:val="0"/>
+                      <w:bCs w:val="0"/>
+                      <w:smallCaps w:val="0"/>
+                    </w:rPr>
+                    <w:t>academics.</w:t>
                   </w:r>
                 </w:p>
                 <w:p>
@@ -394,10 +511,16 @@
                     <w:t xml:space="preserve"> </w:t>
                   </w:r>
                   <w:r>
-                    <w:t>Lorem ipsun</w:t>
-                  </w:r>
-                  <w:r>
-                    <w:t xml:space="preserve"> staff</w:t>
+                    <w:t>An unpowered e</w:t>
+                  </w:r>
+                  <w:r>
+                    <w:t>lectro</w:t>
+                  </w:r>
+                  <w:r>
+                    <w:t>-</w:t>
+                  </w:r>
+                  <w:r>
+                    <w:t>plasmic elevator</w:t>
                   </w:r>
                 </w:p>
                 <w:p>
@@ -417,31 +540,33 @@
                     <w:t xml:space="preserve"> </w:t>
                   </w:r>
                   <w:r>
-                    <w:t>Fermentum posuere</w:t>
+                    <w:t>Hidden blade</w:t>
+                  </w:r>
+                  <w:r>
+                    <w:t>s in the floor</w:t>
                   </w:r>
                 </w:p>
                 <w:p>
                   <w:pPr>
                     <w:pStyle w:val="NoParagraphNormal"/>
-                    <w:rPr>
-                      <w:sz w:val="24"/>
-                      <w:szCs w:val="24"/>
-                    </w:rPr>
                   </w:pPr>
                   <w:r>
                     <w:rPr>
                       <w:rFonts w:ascii="Segoe UI Symbol" w:hAnsi="Segoe UI Symbol" w:cs="Segoe UI Symbol"/>
                     </w:rPr>
-                    <w:t>❖</w:t>
-                  </w:r>
-                  <w:r>
-                    <w:rPr>
-                      <w:rFonts w:ascii="Segoe UI Symbol" w:hAnsi="Segoe UI Symbol" w:cs="Segoe UI Symbol"/>
-                    </w:rPr>
-                    <w:t xml:space="preserve"> </w:t>
-                  </w:r>
-                  <w:r>
-                    <w:t>Dolor sit amet</w:t>
+                    <w:t xml:space="preserve">❖ </w:t>
+                  </w:r>
+                  <w:r>
+                    <w:t xml:space="preserve">A </w:t>
+                  </w:r>
+                  <w:r>
+                    <w:t xml:space="preserve">curled up </w:t>
+                  </w:r>
+                  <w:r>
+                    <w:t>b</w:t>
+                  </w:r>
+                  <w:r>
+                    <w:t>lack cat</w:t>
                   </w:r>
                 </w:p>
               </w:tc>
@@ -464,7 +589,7 @@
                     <w:rPr>
                       <w:rStyle w:val="Strong"/>
                     </w:rPr>
-                    <w:t>Turpis</w:t>
+                    <w:t>The Stacks</w:t>
                   </w:r>
                   <w:r>
                     <w:rPr>
@@ -482,7 +607,13 @@
                     <w:t xml:space="preserve"> </w:t>
                   </w:r>
                   <w:r>
-                    <w:t xml:space="preserve">Urna condimentum mattis pellentesque id nibh tortor. </w:t>
+                    <w:t>The deeper you go, the higher the bookshelves seem</w:t>
+                  </w:r>
+                  <w:r>
+                    <w:t xml:space="preserve"> to grow.</w:t>
+                  </w:r>
+                  <w:r>
+                    <w:t xml:space="preserve"> </w:t>
                   </w:r>
                 </w:p>
                 <w:p>
@@ -499,10 +630,19 @@
                     <w:t xml:space="preserve"> </w:t>
                   </w:r>
                   <w:r>
-                    <w:t>Lorem ipsun</w:t>
-                  </w:r>
-                  <w:r>
-                    <w:t xml:space="preserve"> staff</w:t>
+                    <w:t xml:space="preserve">The </w:t>
+                  </w:r>
+                  <w:r>
+                    <w:rPr>
+                      <w:rStyle w:val="Strong"/>
+                    </w:rPr>
+                    <w:t>Ghost</w:t>
+                  </w:r>
+                  <w:r>
+                    <w:t xml:space="preserve"> </w:t>
+                  </w:r>
+                  <w:r>
+                    <w:t>of a librarian</w:t>
                   </w:r>
                 </w:p>
                 <w:p>
@@ -522,7 +662,13 @@
                     <w:t xml:space="preserve"> </w:t>
                   </w:r>
                   <w:r>
-                    <w:t>Fermentum posuere</w:t>
+                    <w:t xml:space="preserve">Books </w:t>
+                  </w:r>
+                  <w:r>
+                    <w:t xml:space="preserve">arranged </w:t>
+                  </w:r>
+                  <w:r>
+                    <w:t>by smell</w:t>
                   </w:r>
                 </w:p>
                 <w:p>
@@ -546,14 +692,25 @@
                     <w:t xml:space="preserve"> </w:t>
                   </w:r>
                   <w:r>
-                    <w:t>Dolor sit amet</w:t>
-                  </w:r>
-                  <w:r>
-                    <w:rPr>
-                      <w:sz w:val="24"/>
-                      <w:szCs w:val="24"/>
-                    </w:rPr>
+                    <w:t xml:space="preserve">Dead </w:t>
+                  </w:r>
+                  <w:r>
+                    <w:t>scavengers</w:t>
+                  </w:r>
+                  <w:r>
                     <w:t xml:space="preserve"> </w:t>
+                  </w:r>
+                  <w:r>
+                    <w:t xml:space="preserve">covered with </w:t>
+                  </w:r>
+                  <w:r>
+                    <w:t xml:space="preserve">writing </w:t>
+                  </w:r>
+                  <w:r>
+                    <w:t>(ink</w:t>
+                  </w:r>
+                  <w:r>
+                    <w:t xml:space="preserve"> from books)</w:t>
                   </w:r>
                 </w:p>
               </w:tc>
@@ -569,7 +726,7 @@
                     <w:rPr>
                       <w:rStyle w:val="Strong"/>
                     </w:rPr>
-                    <w:t>Turpis</w:t>
+                    <w:t>Scriptorium</w:t>
                   </w:r>
                   <w:r>
                     <w:rPr>
@@ -587,7 +744,31 @@
                     <w:t xml:space="preserve"> </w:t>
                   </w:r>
                   <w:r>
-                    <w:t xml:space="preserve">Urna condimentum mattis pellentesque id nibh tortor. </w:t>
+                    <w:rPr>
+                      <w:rStyle w:val="Strong"/>
+                      <w:b w:val="0"/>
+                      <w:bCs w:val="0"/>
+                      <w:smallCaps w:val="0"/>
+                    </w:rPr>
+                    <w:t>Q</w:t>
+                  </w:r>
+                  <w:r>
+                    <w:t>uill</w:t>
+                  </w:r>
+                  <w:r>
+                    <w:t>-stained desks</w:t>
+                  </w:r>
+                  <w:r>
+                    <w:t xml:space="preserve"> </w:t>
+                  </w:r>
+                  <w:r>
+                    <w:t xml:space="preserve">heaped with </w:t>
+                  </w:r>
+                  <w:r>
+                    <w:t>scrolls</w:t>
+                  </w:r>
+                  <w:r>
+                    <w:t xml:space="preserve"> line walls covered in occult writing.</w:t>
                   </w:r>
                 </w:p>
                 <w:p>
@@ -601,13 +782,25 @@
                     <w:t>❖</w:t>
                   </w:r>
                   <w:r>
+                    <w:rPr>
+                      <w:rFonts w:ascii="Segoe UI Symbol" w:hAnsi="Segoe UI Symbol" w:cs="Segoe UI Symbol"/>
+                    </w:rPr>
                     <w:t xml:space="preserve"> </w:t>
                   </w:r>
                   <w:r>
-                    <w:t>Lorem ipsun</w:t>
-                  </w:r>
-                  <w:r>
-                    <w:t xml:space="preserve"> staff</w:t>
+                    <w:t>S</w:t>
+                  </w:r>
+                  <w:r>
+                    <w:t xml:space="preserve">keletons </w:t>
+                  </w:r>
+                  <w:r>
+                    <w:t>piled at</w:t>
+                  </w:r>
+                  <w:r>
+                    <w:t xml:space="preserve"> the </w:t>
+                  </w:r>
+                  <w:r>
+                    <w:t>door</w:t>
                   </w:r>
                 </w:p>
                 <w:p>
@@ -627,7 +820,28 @@
                     <w:t xml:space="preserve"> </w:t>
                   </w:r>
                   <w:r>
-                    <w:t>Fermentum posuere</w:t>
+                    <w:t xml:space="preserve">A </w:t>
+                  </w:r>
+                  <w:r>
+                    <w:rPr>
+                      <w:rStyle w:val="Strong"/>
+                    </w:rPr>
+                    <w:t>Black Gem</w:t>
+                  </w:r>
+                  <w:r>
+                    <w:t xml:space="preserve"> on a pedestal</w:t>
+                  </w:r>
+                  <w:r>
+                    <w:t xml:space="preserve"> </w:t>
+                  </w:r>
+                  <w:r>
+                    <w:t>over</w:t>
+                  </w:r>
+                  <w:r>
+                    <w:t xml:space="preserve"> a s</w:t>
+                  </w:r>
+                  <w:r>
+                    <w:t>ummoning circle</w:t>
                   </w:r>
                 </w:p>
                 <w:p>
@@ -653,7 +867,19 @@
                     <w:t xml:space="preserve"> </w:t>
                   </w:r>
                   <w:r>
-                    <w:t>Dolor sit amet</w:t>
+                    <w:t xml:space="preserve">The </w:t>
+                  </w:r>
+                  <w:r>
+                    <w:t>grimoire</w:t>
+                  </w:r>
+                  <w:r>
+                    <w:t xml:space="preserve"> </w:t>
+                  </w:r>
+                  <w:r>
+                    <w:t xml:space="preserve">is </w:t>
+                  </w:r>
+                  <w:r>
+                    <w:t>in a glass case</w:t>
                   </w:r>
                 </w:p>
               </w:tc>
@@ -665,7 +891,85 @@
               <w:jc w:val="both"/>
             </w:pPr>
             <w:r>
-              <w:t>Bibendum enim facilisis gravida neque convallis a. Rhoncus aenean vel elit scelerisque mauris pellentesque pulvinar pellentesque.</w:t>
+              <w:rPr>
+                <w:rStyle w:val="Strong"/>
+              </w:rPr>
+              <w:t>Note:</w:t>
+            </w:r>
+            <w:r>
+              <w:rPr>
+                <w:rStyle w:val="Strong"/>
+                <w:b w:val="0"/>
+                <w:bCs w:val="0"/>
+              </w:rPr>
+              <w:t xml:space="preserve"> </w:t>
+            </w:r>
+            <w:r>
+              <w:t>Reading any book in the library do</w:t>
+            </w:r>
+            <w:r>
+              <w:t>es</w:t>
+            </w:r>
+            <w:r>
+              <w:t xml:space="preserve"> </w:t>
+            </w:r>
+            <w:r>
+              <w:rPr>
+                <w:i/>
+                <w:iCs/>
+              </w:rPr>
+              <w:t>Harm</w:t>
+            </w:r>
+            <w:r>
+              <w:t xml:space="preserve"> to the </w:t>
+            </w:r>
+            <w:r>
+              <w:t>reader</w:t>
+            </w:r>
+            <w:r>
+              <w:t xml:space="preserve">, and a permanent tattoo of the writing appears </w:t>
+            </w:r>
+            <w:r>
+              <w:t xml:space="preserve">somewhere </w:t>
+            </w:r>
+            <w:r>
+              <w:t>on the reader’s skin</w:t>
+            </w:r>
+            <w:r>
+              <w:t>;</w:t>
+            </w:r>
+            <w:r>
+              <w:t xml:space="preserve"> the </w:t>
+            </w:r>
+            <w:r>
+              <w:t xml:space="preserve">entity </w:t>
+            </w:r>
+            <w:r>
+              <w:t xml:space="preserve">in the </w:t>
+            </w:r>
+            <w:r>
+              <w:t xml:space="preserve">black gem </w:t>
+            </w:r>
+            <w:r>
+              <w:t xml:space="preserve">has </w:t>
+            </w:r>
+            <w:r>
+              <w:t>transformed</w:t>
+            </w:r>
+            <w:r>
+              <w:t xml:space="preserve"> the </w:t>
+            </w:r>
+            <w:r>
+              <w:t xml:space="preserve">library </w:t>
+            </w:r>
+            <w:r>
+              <w:t xml:space="preserve">into a trap </w:t>
+            </w:r>
+            <w:r>
+              <w:t xml:space="preserve">to lure unwitting </w:t>
+            </w:r>
+            <w:r>
+              <w:t>scavengers and consume their life essence.</w:t>
             </w:r>
           </w:p>
         </w:tc>
@@ -767,29 +1071,57 @@
                       <w:i/>
                       <w:iCs/>
                     </w:rPr>
-                    <w:t xml:space="preserve">Tristique et egestas quis ipsum </w:t>
-                  </w:r>
-                  <w:r>
-                    <w:rPr>
-                      <w:rStyle w:val="Strong"/>
+                    <w:t xml:space="preserve">As you step on the tile, it sinks ever so slightly into the </w:t>
+                  </w:r>
+                  <w:r>
+                    <w:rPr>
                       <w:i/>
                       <w:iCs/>
                     </w:rPr>
-                    <w:t>suspendisse</w:t>
+                    <w:t>floo</w:t>
                   </w:r>
                   <w:r>
                     <w:rPr>
                       <w:i/>
                       <w:iCs/>
                     </w:rPr>
-                    <w:t xml:space="preserve"> ultrices.</w:t>
+                    <w:t>r</w:t>
                   </w:r>
                   <w:r>
                     <w:rPr>
                       <w:i/>
                       <w:iCs/>
                     </w:rPr>
-                    <w:t xml:space="preserve"> Elementum nisi quis.</w:t>
+                    <w:t xml:space="preserve"> with a low grating sound.</w:t>
+                  </w:r>
+                </w:p>
+                <w:p>
+                  <w:pPr>
+                    <w:pStyle w:val="NoParagraphNormal"/>
+                    <w:rPr>
+                      <w:rFonts w:ascii="Segoe UI Symbol" w:hAnsi="Segoe UI Symbol" w:cs="Segoe UI Symbol"/>
+                    </w:rPr>
+                  </w:pPr>
+                  <w:r>
+                    <w:rPr>
+                      <w:rFonts w:ascii="Segoe UI Symbol" w:hAnsi="Segoe UI Symbol" w:cs="Segoe UI Symbol"/>
+                    </w:rPr>
+                    <w:t>❖</w:t>
+                  </w:r>
+                  <w:r>
+                    <w:t xml:space="preserve"> </w:t>
+                  </w:r>
+                  <w:r>
+                    <w:t xml:space="preserve">Suddenly, spikes spring up from the floor and pierce </w:t>
+                  </w:r>
+                  <w:r>
+                    <w:t xml:space="preserve">both </w:t>
+                  </w:r>
+                  <w:r>
+                    <w:t xml:space="preserve">you and </w:t>
+                  </w:r>
+                  <w:r>
+                    <w:t>one of your party members</w:t>
                   </w:r>
                 </w:p>
                 <w:p>
@@ -806,24 +1138,7 @@
                     <w:t xml:space="preserve"> </w:t>
                   </w:r>
                   <w:r>
-                    <w:t>Habitant morbi tristique senectus et netus</w:t>
-                  </w:r>
-                </w:p>
-                <w:p>
-                  <w:pPr>
-                    <w:pStyle w:val="NoParagraphNormal"/>
-                  </w:pPr>
-                  <w:r>
-                    <w:rPr>
-                      <w:rFonts w:ascii="Segoe UI Symbol" w:hAnsi="Segoe UI Symbol" w:cs="Segoe UI Symbol"/>
-                    </w:rPr>
-                    <w:t>❖</w:t>
-                  </w:r>
-                  <w:r>
-                    <w:t xml:space="preserve"> </w:t>
-                  </w:r>
-                  <w:r>
-                    <w:t>Eget velit aliquet sagittis id consectetur purus ut faucibus pulvinar</w:t>
+                    <w:t>The ground beneath you crumbles and you fall into the Stacks below</w:t>
                   </w:r>
                 </w:p>
                 <w:p>

</xml_diff>